<commit_message>
Alpha layer section written.
</commit_message>
<xml_diff>
--- a/Assignment 5/Assignment 5 Report.docx
+++ b/Assignment 5/Assignment 5 Report.docx
@@ -53,8 +53,359 @@
       </w:r>
     </w:p>
     <w:p>
-      <w:bookmarkStart w:id="0" w:name="_GoBack"/>
-      <w:bookmarkEnd w:id="0"/>
+      <w:r>
+        <w:t>Professor Newman’s notes on radial basis function networks describe a method for biasing the alpha nodes of a network of this type. However, his notes make the assumption that the inputs to the system are distributed across the range -1 to 1. Since these inputs do not have that distribution, I rescaled them using Equation 1 below. This rescaling could be incorporated into the weights of the alpha nodes, but for simplicity’s sake, I just rescale the inputs at the beginning of my Matlab script.</w:t>
+      </w:r>
+    </w:p>
+    <w:tbl>
+      <w:tblPr>
+        <w:tblStyle w:val="TableGrid"/>
+        <w:tblW w:w="0" w:type="auto"/>
+        <w:tblBorders>
+          <w:top w:val="none" w:sz="0" w:space="0" w:color="auto"/>
+          <w:left w:val="none" w:sz="0" w:space="0" w:color="auto"/>
+          <w:bottom w:val="none" w:sz="0" w:space="0" w:color="auto"/>
+          <w:right w:val="none" w:sz="0" w:space="0" w:color="auto"/>
+          <w:insideH w:val="none" w:sz="0" w:space="0" w:color="auto"/>
+          <w:insideV w:val="none" w:sz="0" w:space="0" w:color="auto"/>
+        </w:tblBorders>
+        <w:tblLook w:val="04A0" w:firstRow="1" w:lastRow="0" w:firstColumn="1" w:lastColumn="0" w:noHBand="0" w:noVBand="1"/>
+      </w:tblPr>
+      <w:tblGrid>
+        <w:gridCol w:w="4788"/>
+        <w:gridCol w:w="4788"/>
+      </w:tblGrid>
+      <w:tr>
+        <w:tc>
+          <w:tcPr>
+            <w:tcW w:w="4788" w:type="dxa"/>
+          </w:tcPr>
+          <w:p>
+            <m:oMathPara>
+              <m:oMathParaPr>
+                <m:jc m:val="left"/>
+              </m:oMathParaPr>
+              <m:oMath>
+                <m:sSup>
+                  <m:sSupPr>
+                    <m:ctrlPr>
+                      <w:rPr>
+                        <w:rFonts w:ascii="Cambria Math" w:hAnsi="Cambria Math"/>
+                        <w:i/>
+                      </w:rPr>
+                    </m:ctrlPr>
+                  </m:sSupPr>
+                  <m:e>
+                    <m:r>
+                      <w:rPr>
+                        <w:rFonts w:ascii="Cambria Math" w:hAnsi="Cambria Math"/>
+                      </w:rPr>
+                      <m:t>x</m:t>
+                    </m:r>
+                  </m:e>
+                  <m:sup>
+                    <m:r>
+                      <w:rPr>
+                        <w:rFonts w:ascii="Cambria Math" w:hAnsi="Cambria Math"/>
+                      </w:rPr>
+                      <m:t>'</m:t>
+                    </m:r>
+                  </m:sup>
+                </m:sSup>
+                <m:r>
+                  <w:rPr>
+                    <w:rFonts w:ascii="Cambria Math" w:hAnsi="Cambria Math"/>
+                  </w:rPr>
+                  <m:t>=</m:t>
+                </m:r>
+                <m:f>
+                  <m:fPr>
+                    <m:ctrlPr>
+                      <w:rPr>
+                        <w:rFonts w:ascii="Cambria Math" w:hAnsi="Cambria Math"/>
+                        <w:i/>
+                      </w:rPr>
+                    </m:ctrlPr>
+                  </m:fPr>
+                  <m:num>
+                    <m:r>
+                      <w:rPr>
+                        <w:rFonts w:ascii="Cambria Math" w:hAnsi="Cambria Math"/>
+                      </w:rPr>
+                      <m:t>x-</m:t>
+                    </m:r>
+                    <m:sSub>
+                      <m:sSubPr>
+                        <m:ctrlPr>
+                          <w:rPr>
+                            <w:rFonts w:ascii="Cambria Math" w:hAnsi="Cambria Math"/>
+                            <w:i/>
+                          </w:rPr>
+                        </m:ctrlPr>
+                      </m:sSubPr>
+                      <m:e>
+                        <m:r>
+                          <w:rPr>
+                            <w:rFonts w:ascii="Cambria Math" w:hAnsi="Cambria Math"/>
+                          </w:rPr>
+                          <m:t>x</m:t>
+                        </m:r>
+                      </m:e>
+                      <m:sub>
+                        <m:r>
+                          <m:rPr>
+                            <m:sty m:val="p"/>
+                          </m:rPr>
+                          <w:rPr>
+                            <w:rFonts w:ascii="Cambria Math" w:hAnsi="Cambria Math"/>
+                          </w:rPr>
+                          <m:t>min</m:t>
+                        </m:r>
+                      </m:sub>
+                    </m:sSub>
+                  </m:num>
+                  <m:den>
+                    <m:r>
+                      <w:rPr>
+                        <w:rFonts w:ascii="Cambria Math" w:hAnsi="Cambria Math"/>
+                      </w:rPr>
+                      <m:t xml:space="preserve"> </m:t>
+                    </m:r>
+                    <m:sSub>
+                      <m:sSubPr>
+                        <m:ctrlPr>
+                          <w:rPr>
+                            <w:rFonts w:ascii="Cambria Math" w:hAnsi="Cambria Math"/>
+                            <w:i/>
+                          </w:rPr>
+                        </m:ctrlPr>
+                      </m:sSubPr>
+                      <m:e>
+                        <m:r>
+                          <w:rPr>
+                            <w:rFonts w:ascii="Cambria Math" w:hAnsi="Cambria Math"/>
+                          </w:rPr>
+                          <m:t>x</m:t>
+                        </m:r>
+                      </m:e>
+                      <m:sub>
+                        <m:r>
+                          <w:rPr>
+                            <w:rFonts w:ascii="Cambria Math" w:hAnsi="Cambria Math"/>
+                          </w:rPr>
+                          <m:t>max</m:t>
+                        </m:r>
+                      </m:sub>
+                    </m:sSub>
+                    <m:r>
+                      <w:rPr>
+                        <w:rFonts w:ascii="Cambria Math" w:hAnsi="Cambria Math"/>
+                      </w:rPr>
+                      <m:t xml:space="preserve">- </m:t>
+                    </m:r>
+                    <m:sSub>
+                      <m:sSubPr>
+                        <m:ctrlPr>
+                          <w:rPr>
+                            <w:rFonts w:ascii="Cambria Math" w:hAnsi="Cambria Math"/>
+                            <w:i/>
+                          </w:rPr>
+                        </m:ctrlPr>
+                      </m:sSubPr>
+                      <m:e>
+                        <m:r>
+                          <w:rPr>
+                            <w:rFonts w:ascii="Cambria Math" w:hAnsi="Cambria Math"/>
+                          </w:rPr>
+                          <m:t>x</m:t>
+                        </m:r>
+                      </m:e>
+                      <m:sub>
+                        <m:r>
+                          <w:rPr>
+                            <w:rFonts w:ascii="Cambria Math" w:hAnsi="Cambria Math"/>
+                          </w:rPr>
+                          <m:t>min</m:t>
+                        </m:r>
+                      </m:sub>
+                    </m:sSub>
+                  </m:den>
+                </m:f>
+              </m:oMath>
+            </m:oMathPara>
+          </w:p>
+        </w:tc>
+        <w:tc>
+          <w:tcPr>
+            <w:tcW w:w="4788" w:type="dxa"/>
+          </w:tcPr>
+          <w:p>
+            <w:pPr>
+              <w:jc w:val="right"/>
+            </w:pPr>
+            <w:r>
+              <w:t>1</w:t>
+            </w:r>
+          </w:p>
+        </w:tc>
+      </w:tr>
+    </w:tbl>
+    <w:p>
+      <w:r>
+        <w:t>Once the inputs are rescaled, the alpha node biases are generated as described in Poressor newman’s notes. The weights from the inputs are chosen as to be random numbers evenly distributed from -1 to 1. Each bias weight is then chosen to be a random number evenly distributed</w:t>
+      </w:r>
+      <w:r>
+        <w:t xml:space="preserve"> between</w:t>
+      </w:r>
+      <w:r>
+        <w:t xml:space="preserve"> </w:t>
+      </w:r>
+      <m:oMath>
+        <m:r>
+          <w:rPr>
+            <w:rFonts w:ascii="Cambria Math" w:hAnsi="Cambria Math"/>
+          </w:rPr>
+          <m:t>±</m:t>
+        </m:r>
+        <m:nary>
+          <m:naryPr>
+            <m:chr m:val="∑"/>
+            <m:limLoc m:val="undOvr"/>
+            <m:supHide m:val="1"/>
+            <m:ctrlPr>
+              <w:rPr>
+                <w:rFonts w:ascii="Cambria Math" w:hAnsi="Cambria Math"/>
+                <w:i/>
+              </w:rPr>
+            </m:ctrlPr>
+          </m:naryPr>
+          <m:sub>
+            <m:r>
+              <w:rPr>
+                <w:rFonts w:ascii="Cambria Math" w:hAnsi="Cambria Math"/>
+              </w:rPr>
+              <m:t>i</m:t>
+            </m:r>
+          </m:sub>
+          <m:sup/>
+          <m:e>
+            <m:d>
+              <m:dPr>
+                <m:begChr m:val="|"/>
+                <m:endChr m:val="|"/>
+                <m:ctrlPr>
+                  <w:rPr>
+                    <w:rFonts w:ascii="Cambria Math" w:hAnsi="Cambria Math"/>
+                    <w:i/>
+                  </w:rPr>
+                </m:ctrlPr>
+              </m:dPr>
+              <m:e>
+                <m:sSub>
+                  <m:sSubPr>
+                    <m:ctrlPr>
+                      <w:rPr>
+                        <w:rFonts w:ascii="Cambria Math" w:hAnsi="Cambria Math"/>
+                        <w:i/>
+                      </w:rPr>
+                    </m:ctrlPr>
+                  </m:sSubPr>
+                  <m:e>
+                    <m:r>
+                      <w:rPr>
+                        <w:rFonts w:ascii="Cambria Math" w:hAnsi="Cambria Math"/>
+                      </w:rPr>
+                      <m:t>w</m:t>
+                    </m:r>
+                  </m:e>
+                  <m:sub>
+                    <m:r>
+                      <w:rPr>
+                        <w:rFonts w:ascii="Cambria Math" w:hAnsi="Cambria Math"/>
+                      </w:rPr>
+                      <m:t>i</m:t>
+                    </m:r>
+                  </m:sub>
+                </m:sSub>
+              </m:e>
+            </m:d>
+          </m:e>
+        </m:nary>
+      </m:oMath>
+      <w:r>
+        <w:rPr>
+          <w:rFonts w:eastAsiaTheme="minorEastAsia"/>
+        </w:rPr>
+        <w:t xml:space="preserve"> where i is an index corresponding to an input (in this case i counts from 1 to 2) and w is the weight from that input into the alpha node. Figure 1 shows surface plot outputs of several alpha nodes, with scaled inputs superimposed in blue. Dark red areas correspond to areas rejected by the perceptron (-1), and blue corresponds to areas accepted by the perceptron (1).</w:t>
+      </w:r>
+    </w:p>
+    <w:p>
+      <w:pPr>
+        <w:pStyle w:val="NoSpacing"/>
+      </w:pPr>
+      <w:r>
+        <w:rPr>
+          <w:noProof/>
+        </w:rPr>
+        <w:lastRenderedPageBreak/>
+        <w:drawing>
+          <wp:inline distT="0" distB="0" distL="0" distR="0" wp14:anchorId="5B71849F" wp14:editId="2CF9B8E8">
+            <wp:extent cx="5943600" cy="2887018"/>
+            <wp:effectExtent l="0" t="0" r="0" b="8890"/>
+            <wp:docPr id="1" name="Picture 1"/>
+            <wp:cNvGraphicFramePr>
+              <a:graphicFrameLocks xmlns:a="http://schemas.openxmlformats.org/drawingml/2006/main" noChangeAspect="1"/>
+            </wp:cNvGraphicFramePr>
+            <a:graphic xmlns:a="http://schemas.openxmlformats.org/drawingml/2006/main">
+              <a:graphicData uri="http://schemas.openxmlformats.org/drawingml/2006/picture">
+                <pic:pic xmlns:pic="http://schemas.openxmlformats.org/drawingml/2006/picture">
+                  <pic:nvPicPr>
+                    <pic:cNvPr id="0" name="Selected Alpha Node Responses.png"/>
+                    <pic:cNvPicPr/>
+                  </pic:nvPicPr>
+                  <pic:blipFill>
+                    <a:blip r:embed="rId5">
+                      <a:extLst>
+                        <a:ext uri="{28A0092B-C50C-407E-A947-70E740481C1C}">
+                          <a14:useLocalDpi xmlns:a14="http://schemas.microsoft.com/office/drawing/2010/main" val="0"/>
+                        </a:ext>
+                      </a:extLst>
+                    </a:blip>
+                    <a:stretch>
+                      <a:fillRect/>
+                    </a:stretch>
+                  </pic:blipFill>
+                  <pic:spPr>
+                    <a:xfrm>
+                      <a:off x="0" y="0"/>
+                      <a:ext cx="5943600" cy="2887018"/>
+                    </a:xfrm>
+                    <a:prstGeom prst="rect">
+                      <a:avLst/>
+                    </a:prstGeom>
+                  </pic:spPr>
+                </pic:pic>
+              </a:graphicData>
+            </a:graphic>
+          </wp:inline>
+        </w:drawing>
+      </w:r>
+    </w:p>
+    <w:p>
+      <w:pPr>
+        <w:jc w:val="center"/>
+      </w:pPr>
+      <w:r>
+        <w:t>Figure 1</w:t>
+      </w:r>
+    </w:p>
+    <w:p>
+      <w:r>
+        <w:t xml:space="preserve">One important parameter to tune in this case is the number of alpha nodes. </w:t>
+      </w:r>
+      <w:r>
+        <w:t xml:space="preserve">I initially used a few thousand alpha nodes, but with some tuning determined that as few as 100 alpha nodes could still produce good looking radial basis functions in a properly-tuned beta layer. Fewer alpha nodes of course makes the network faster to simulate, and would make a physical (or biological) implementation of the network more compact. </w:t>
+      </w:r>
     </w:p>
     <w:p>
       <w:pPr>
@@ -64,7 +415,13 @@
         <w:t>Beta Layer Bias Selection</w:t>
       </w:r>
     </w:p>
-    <w:p/>
+    <w:p>
+      <w:r>
+        <w:t>Biasing the beta layer proved trickier than biasing the alpha layer.</w:t>
+      </w:r>
+      <w:bookmarkStart w:id="0" w:name="_GoBack"/>
+      <w:bookmarkEnd w:id="0"/>
+    </w:p>
     <w:p>
       <w:pPr>
         <w:pStyle w:val="Heading2"/>
@@ -366,6 +723,72 @@
       <w:spacing w:after="0" w:line="240" w:lineRule="auto"/>
     </w:pPr>
   </w:style>
+  <w:style w:type="table" w:styleId="TableGrid">
+    <w:name w:val="Table Grid"/>
+    <w:basedOn w:val="TableNormal"/>
+    <w:uiPriority w:val="59"/>
+    <w:rsid w:val="005E3083"/>
+    <w:pPr>
+      <w:spacing w:after="0" w:line="240" w:lineRule="auto"/>
+    </w:pPr>
+    <w:tblPr>
+      <w:tblInd w:w="0" w:type="dxa"/>
+      <w:tblBorders>
+        <w:top w:val="single" w:sz="4" w:space="0" w:color="auto"/>
+        <w:left w:val="single" w:sz="4" w:space="0" w:color="auto"/>
+        <w:bottom w:val="single" w:sz="4" w:space="0" w:color="auto"/>
+        <w:right w:val="single" w:sz="4" w:space="0" w:color="auto"/>
+        <w:insideH w:val="single" w:sz="4" w:space="0" w:color="auto"/>
+        <w:insideV w:val="single" w:sz="4" w:space="0" w:color="auto"/>
+      </w:tblBorders>
+      <w:tblCellMar>
+        <w:top w:w="0" w:type="dxa"/>
+        <w:left w:w="108" w:type="dxa"/>
+        <w:bottom w:w="0" w:type="dxa"/>
+        <w:right w:w="108" w:type="dxa"/>
+      </w:tblCellMar>
+    </w:tblPr>
+  </w:style>
+  <w:style w:type="character" w:styleId="PlaceholderText">
+    <w:name w:val="Placeholder Text"/>
+    <w:basedOn w:val="DefaultParagraphFont"/>
+    <w:uiPriority w:val="99"/>
+    <w:semiHidden/>
+    <w:rsid w:val="005E3083"/>
+    <w:rPr>
+      <w:color w:val="808080"/>
+    </w:rPr>
+  </w:style>
+  <w:style w:type="paragraph" w:styleId="BalloonText">
+    <w:name w:val="Balloon Text"/>
+    <w:basedOn w:val="Normal"/>
+    <w:link w:val="BalloonTextChar"/>
+    <w:uiPriority w:val="99"/>
+    <w:semiHidden/>
+    <w:unhideWhenUsed/>
+    <w:rsid w:val="005E3083"/>
+    <w:pPr>
+      <w:spacing w:after="0" w:line="240" w:lineRule="auto"/>
+    </w:pPr>
+    <w:rPr>
+      <w:rFonts w:ascii="Tahoma" w:hAnsi="Tahoma" w:cs="Tahoma"/>
+      <w:sz w:val="16"/>
+      <w:szCs w:val="16"/>
+    </w:rPr>
+  </w:style>
+  <w:style w:type="character" w:customStyle="1" w:styleId="BalloonTextChar">
+    <w:name w:val="Balloon Text Char"/>
+    <w:basedOn w:val="DefaultParagraphFont"/>
+    <w:link w:val="BalloonText"/>
+    <w:uiPriority w:val="99"/>
+    <w:semiHidden/>
+    <w:rsid w:val="005E3083"/>
+    <w:rPr>
+      <w:rFonts w:ascii="Tahoma" w:hAnsi="Tahoma" w:cs="Tahoma"/>
+      <w:sz w:val="16"/>
+      <w:szCs w:val="16"/>
+    </w:rPr>
+  </w:style>
 </w:styles>
 </file>
 
@@ -641,6 +1064,72 @@
     <w:pPr>
       <w:spacing w:after="0" w:line="240" w:lineRule="auto"/>
     </w:pPr>
+  </w:style>
+  <w:style w:type="table" w:styleId="TableGrid">
+    <w:name w:val="Table Grid"/>
+    <w:basedOn w:val="TableNormal"/>
+    <w:uiPriority w:val="59"/>
+    <w:rsid w:val="005E3083"/>
+    <w:pPr>
+      <w:spacing w:after="0" w:line="240" w:lineRule="auto"/>
+    </w:pPr>
+    <w:tblPr>
+      <w:tblInd w:w="0" w:type="dxa"/>
+      <w:tblBorders>
+        <w:top w:val="single" w:sz="4" w:space="0" w:color="auto"/>
+        <w:left w:val="single" w:sz="4" w:space="0" w:color="auto"/>
+        <w:bottom w:val="single" w:sz="4" w:space="0" w:color="auto"/>
+        <w:right w:val="single" w:sz="4" w:space="0" w:color="auto"/>
+        <w:insideH w:val="single" w:sz="4" w:space="0" w:color="auto"/>
+        <w:insideV w:val="single" w:sz="4" w:space="0" w:color="auto"/>
+      </w:tblBorders>
+      <w:tblCellMar>
+        <w:top w:w="0" w:type="dxa"/>
+        <w:left w:w="108" w:type="dxa"/>
+        <w:bottom w:w="0" w:type="dxa"/>
+        <w:right w:w="108" w:type="dxa"/>
+      </w:tblCellMar>
+    </w:tblPr>
+  </w:style>
+  <w:style w:type="character" w:styleId="PlaceholderText">
+    <w:name w:val="Placeholder Text"/>
+    <w:basedOn w:val="DefaultParagraphFont"/>
+    <w:uiPriority w:val="99"/>
+    <w:semiHidden/>
+    <w:rsid w:val="005E3083"/>
+    <w:rPr>
+      <w:color w:val="808080"/>
+    </w:rPr>
+  </w:style>
+  <w:style w:type="paragraph" w:styleId="BalloonText">
+    <w:name w:val="Balloon Text"/>
+    <w:basedOn w:val="Normal"/>
+    <w:link w:val="BalloonTextChar"/>
+    <w:uiPriority w:val="99"/>
+    <w:semiHidden/>
+    <w:unhideWhenUsed/>
+    <w:rsid w:val="005E3083"/>
+    <w:pPr>
+      <w:spacing w:after="0" w:line="240" w:lineRule="auto"/>
+    </w:pPr>
+    <w:rPr>
+      <w:rFonts w:ascii="Tahoma" w:hAnsi="Tahoma" w:cs="Tahoma"/>
+      <w:sz w:val="16"/>
+      <w:szCs w:val="16"/>
+    </w:rPr>
+  </w:style>
+  <w:style w:type="character" w:customStyle="1" w:styleId="BalloonTextChar">
+    <w:name w:val="Balloon Text Char"/>
+    <w:basedOn w:val="DefaultParagraphFont"/>
+    <w:link w:val="BalloonText"/>
+    <w:uiPriority w:val="99"/>
+    <w:semiHidden/>
+    <w:rsid w:val="005E3083"/>
+    <w:rPr>
+      <w:rFonts w:ascii="Tahoma" w:hAnsi="Tahoma" w:cs="Tahoma"/>
+      <w:sz w:val="16"/>
+      <w:szCs w:val="16"/>
+    </w:rPr>
   </w:style>
 </w:styles>
 </file>

</xml_diff>

<commit_message>
Beta layer section written.
</commit_message>
<xml_diff>
--- a/Assignment 5/Assignment 5 Report.docx
+++ b/Assignment 5/Assignment 5 Report.docx
@@ -54,7 +54,15 @@
     </w:p>
     <w:p>
       <w:r>
-        <w:t>Professor Newman’s notes on radial basis function networks describe a method for biasing the alpha nodes of a network of this type. However, his notes make the assumption that the inputs to the system are distributed across the range -1 to 1. Since these inputs do not have that distribution, I rescaled them using Equation 1 below. This rescaling could be incorporated into the weights of the alpha nodes, but for simplicity’s sake, I just rescale the inputs at the beginning of my Matlab script.</w:t>
+        <w:t xml:space="preserve">Professor Newman’s notes on radial basis function networks describe a method for biasing the alpha nodes of a network of this type. However, his notes make the assumption that the inputs to the system are distributed across the range -1 to 1. Since these inputs do not have that distribution, I rescaled them using Equation 1 below. This rescaling could be incorporated into the weights of the alpha nodes, but for simplicity’s sake, I just rescale the inputs at the beginning of my </w:t>
+      </w:r>
+      <w:proofErr w:type="spellStart"/>
+      <w:r>
+        <w:t>Matlab</w:t>
+      </w:r>
+      <w:proofErr w:type="spellEnd"/>
+      <w:r>
+        <w:t xml:space="preserve"> script.</w:t>
       </w:r>
     </w:p>
     <w:tbl>
@@ -252,7 +260,25 @@
     </w:tbl>
     <w:p>
       <w:r>
-        <w:t>Once the inputs are rescaled, the alpha node biases are generated as described in Poressor newman’s notes. The weights from the inputs are chosen as to be random numbers evenly distributed from -1 to 1. Each bias weight is then chosen to be a random number evenly distributed</w:t>
+        <w:t xml:space="preserve">Once the inputs are rescaled, the alpha node biases are generated as described in </w:t>
+      </w:r>
+      <w:proofErr w:type="spellStart"/>
+      <w:r>
+        <w:t>Poressor</w:t>
+      </w:r>
+      <w:proofErr w:type="spellEnd"/>
+      <w:r>
+        <w:t xml:space="preserve"> </w:t>
+      </w:r>
+      <w:proofErr w:type="spellStart"/>
+      <w:proofErr w:type="gramStart"/>
+      <w:r>
+        <w:t>newman’s</w:t>
+      </w:r>
+      <w:proofErr w:type="spellEnd"/>
+      <w:proofErr w:type="gramEnd"/>
+      <w:r>
+        <w:t xml:space="preserve"> notes. The weights from the inputs are chosen as to be random numbers evenly distributed from -1 to 1. Each bias weight is then chosen to be a random number evenly distributed</w:t>
       </w:r>
       <w:r>
         <w:t xml:space="preserve"> between</w:t>
@@ -336,7 +362,73 @@
         <w:rPr>
           <w:rFonts w:eastAsiaTheme="minorEastAsia"/>
         </w:rPr>
-        <w:t xml:space="preserve"> where i is an index corresponding to an input (in this case i counts from 1 to 2) and w is the weight from that input into the alpha node. Figure 1 shows surface plot outputs of several alpha nodes, with scaled inputs superimposed in blue. Dark red areas correspond to areas rejected by the perceptron (-1), and blue corresponds to areas accepted by the perceptron (1).</w:t>
+        <w:t xml:space="preserve"> where </w:t>
+      </w:r>
+      <w:proofErr w:type="spellStart"/>
+      <w:r>
+        <w:rPr>
+          <w:rFonts w:eastAsiaTheme="minorEastAsia"/>
+        </w:rPr>
+        <w:t>i</w:t>
+      </w:r>
+      <w:proofErr w:type="spellEnd"/>
+      <w:r>
+        <w:rPr>
+          <w:rFonts w:eastAsiaTheme="minorEastAsia"/>
+        </w:rPr>
+        <w:t xml:space="preserve"> </w:t>
+      </w:r>
+      <w:proofErr w:type="gramStart"/>
+      <w:r>
+        <w:rPr>
+          <w:rFonts w:eastAsiaTheme="minorEastAsia"/>
+        </w:rPr>
+        <w:t>is</w:t>
+      </w:r>
+      <w:proofErr w:type="gramEnd"/>
+      <w:r>
+        <w:rPr>
+          <w:rFonts w:eastAsiaTheme="minorEastAsia"/>
+        </w:rPr>
+        <w:t xml:space="preserve"> an index corresponding to an input (in this case </w:t>
+      </w:r>
+      <w:proofErr w:type="spellStart"/>
+      <w:r>
+        <w:rPr>
+          <w:rFonts w:eastAsiaTheme="minorEastAsia"/>
+        </w:rPr>
+        <w:t>i</w:t>
+      </w:r>
+      <w:proofErr w:type="spellEnd"/>
+      <w:r>
+        <w:rPr>
+          <w:rFonts w:eastAsiaTheme="minorEastAsia"/>
+        </w:rPr>
+        <w:t xml:space="preserve"> counts from 1 to 2) and w is the weight from that input into the alpha node. Figure 1 shows surface plot outputs of several alpha nodes, with scaled inputs superimposed in blue. </w:t>
+      </w:r>
+      <w:r>
+        <w:rPr>
+          <w:rFonts w:eastAsiaTheme="minorEastAsia"/>
+        </w:rPr>
+        <w:t>Blue</w:t>
+      </w:r>
+      <w:r>
+        <w:rPr>
+          <w:rFonts w:eastAsiaTheme="minorEastAsia"/>
+        </w:rPr>
+        <w:t xml:space="preserve"> areas correspond to areas rejected by the perceptron (-1), and </w:t>
+      </w:r>
+      <w:r>
+        <w:rPr>
+          <w:rFonts w:eastAsiaTheme="minorEastAsia"/>
+        </w:rPr>
+        <w:t>dark red</w:t>
+      </w:r>
+      <w:r>
+        <w:rPr>
+          <w:rFonts w:eastAsiaTheme="minorEastAsia"/>
+        </w:rPr>
+        <w:t xml:space="preserve"> corresponds to areas accepted by the perceptron (1).</w:t>
       </w:r>
     </w:p>
     <w:p>
@@ -419,8 +511,561 @@
       <w:r>
         <w:t>Biasing the beta layer proved trickier than biasing the alpha layer.</w:t>
       </w:r>
-      <w:bookmarkStart w:id="0" w:name="_GoBack"/>
-      <w:bookmarkEnd w:id="0"/>
+      <w:r>
+        <w:t xml:space="preserve"> My method was similar to that described in Professor Newman’s notes. Each beta node is “imprinted” on a randomly chosen input stimulus. No input stimulus is imprinted more than once, and there are fewer beta nodes than input stimuli, which is important to prevent over</w:t>
+      </w:r>
+      <w:r>
+        <w:t>training.</w:t>
+      </w:r>
+    </w:p>
+    <w:p>
+      <w:r>
+        <w:t xml:space="preserve">To imprint a beta node, the outputs of the alpha nodes are simulated for the inputs to be imprinted. All alpha nodes with a negative </w:t>
+      </w:r>
+      <w:r>
+        <w:t>output</w:t>
+      </w:r>
+      <w:r>
+        <w:t xml:space="preserve"> get a negative weight and all alpha nodes with a</w:t>
+      </w:r>
+      <w:r>
+        <w:t xml:space="preserve"> positive output get a positive weight. The result is that the summed input into the beta node has a maximum for the imprinted inputs, falling off in every direction.</w:t>
+      </w:r>
+    </w:p>
+    <w:p>
+      <w:r>
+        <w:t xml:space="preserve">Since the beta nodes have a logistic (logarithmic sigmoid) activation function, they must be biased to that the input crosses zero at some reasonable radius from the center of the beta node. This bias is dependent on the number of alpha nodes. For alpha nodes with a </w:t>
+      </w:r>
+      <w:proofErr w:type="spellStart"/>
+      <w:r>
+        <w:t>signum</w:t>
+      </w:r>
+      <w:proofErr w:type="spellEnd"/>
+      <w:r>
+        <w:t xml:space="preserve"> activation function, the beta node bias should be </w:t>
+      </w:r>
+      <w:r>
+        <w:t>-</w:t>
+      </w:r>
+      <w:proofErr w:type="spellStart"/>
+      <w:r>
+        <w:t>n</w:t>
+      </w:r>
+      <w:r>
+        <w:rPr>
+          <w:vertAlign w:val="subscript"/>
+        </w:rPr>
+        <w:t>alpha</w:t>
+      </w:r>
+      <w:proofErr w:type="spellEnd"/>
+      <w:r>
+        <w:t xml:space="preserve"> + </w:t>
+      </w:r>
+      <w:r>
+        <w:rPr>
+          <w:rFonts w:cstheme="minorHAnsi"/>
+        </w:rPr>
+        <w:t>ε</w:t>
+      </w:r>
+      <w:r>
+        <w:t xml:space="preserve">, where </w:t>
+      </w:r>
+      <w:r>
+        <w:rPr>
+          <w:rFonts w:cstheme="minorHAnsi"/>
+        </w:rPr>
+        <w:t>ε</w:t>
+      </w:r>
+      <w:r>
+        <w:t xml:space="preserve"> is a small positive number, such as .5 or 1. However, since the hyperbolic tangent function does not always saturate, </w:t>
+      </w:r>
+      <w:r>
+        <w:rPr>
+          <w:rFonts w:cstheme="minorHAnsi"/>
+        </w:rPr>
+        <w:t>ε</w:t>
+      </w:r>
+      <w:r>
+        <w:t xml:space="preserve"> must be larger, and seems to be proportional to </w:t>
+      </w:r>
+      <w:proofErr w:type="spellStart"/>
+      <w:r>
+        <w:t>n</w:t>
+      </w:r>
+      <w:r>
+        <w:rPr>
+          <w:vertAlign w:val="subscript"/>
+        </w:rPr>
+        <w:t>alpha</w:t>
+      </w:r>
+      <w:proofErr w:type="spellEnd"/>
+      <w:r>
+        <w:t xml:space="preserve">. For 100 alpha nodes, 10 </w:t>
+      </w:r>
+      <w:proofErr w:type="gramStart"/>
+      <w:r>
+        <w:t>seems</w:t>
+      </w:r>
+      <w:proofErr w:type="gramEnd"/>
+      <w:r>
+        <w:t xml:space="preserve"> to be an appropriate number for </w:t>
+      </w:r>
+      <w:r>
+        <w:rPr>
+          <w:rFonts w:cstheme="minorHAnsi"/>
+        </w:rPr>
+        <w:t>ε</w:t>
+      </w:r>
+      <w:r>
+        <w:t>.</w:t>
+      </w:r>
+    </w:p>
+    <w:p>
+      <w:r>
+        <w:t xml:space="preserve">The beta nodes, now tuned, do not yet resemble Gaussians. Because the hyperbolic tangent functions are so steep, the edges of the beta node output are now very steep as well. Figure 2 (below) shows the </w:t>
+      </w:r>
+      <w:r>
+        <w:lastRenderedPageBreak/>
+        <w:t xml:space="preserve">beta (left) and output (right) responses of the network. </w:t>
+      </w:r>
+      <w:r>
+        <w:t>The steep responses of the beta nodes result in a rather “spiky” output, and this network has a rather high error of .076 (the weights into the gamma node in this network were trained by the pseudoinverse method, and are therefore optimal).</w:t>
+      </w:r>
+    </w:p>
+    <w:tbl>
+      <w:tblPr>
+        <w:tblStyle w:val="TableGrid"/>
+        <w:tblW w:w="0" w:type="auto"/>
+        <w:tblBorders>
+          <w:top w:val="none" w:sz="0" w:space="0" w:color="auto"/>
+          <w:left w:val="none" w:sz="0" w:space="0" w:color="auto"/>
+          <w:bottom w:val="none" w:sz="0" w:space="0" w:color="auto"/>
+          <w:right w:val="none" w:sz="0" w:space="0" w:color="auto"/>
+          <w:insideH w:val="none" w:sz="0" w:space="0" w:color="auto"/>
+          <w:insideV w:val="none" w:sz="0" w:space="0" w:color="auto"/>
+        </w:tblBorders>
+        <w:tblLook w:val="04A0" w:firstRow="1" w:lastRow="0" w:firstColumn="1" w:lastColumn="0" w:noHBand="0" w:noVBand="1"/>
+      </w:tblPr>
+      <w:tblGrid>
+        <w:gridCol w:w="4788"/>
+        <w:gridCol w:w="4788"/>
+      </w:tblGrid>
+      <w:tr>
+        <w:tc>
+          <w:tcPr>
+            <w:tcW w:w="4788" w:type="dxa"/>
+          </w:tcPr>
+          <w:p>
+            <w:r>
+              <w:rPr>
+                <w:noProof/>
+              </w:rPr>
+              <w:drawing>
+                <wp:inline distT="0" distB="0" distL="0" distR="0">
+                  <wp:extent cx="2971800" cy="1827530"/>
+                  <wp:effectExtent l="0" t="0" r="0" b="1270"/>
+                  <wp:docPr id="2" name="Picture 2"/>
+                  <wp:cNvGraphicFramePr>
+                    <a:graphicFrameLocks xmlns:a="http://schemas.openxmlformats.org/drawingml/2006/main" noChangeAspect="1"/>
+                  </wp:cNvGraphicFramePr>
+                  <a:graphic xmlns:a="http://schemas.openxmlformats.org/drawingml/2006/main">
+                    <a:graphicData uri="http://schemas.openxmlformats.org/drawingml/2006/picture">
+                      <pic:pic xmlns:pic="http://schemas.openxmlformats.org/drawingml/2006/picture">
+                        <pic:nvPicPr>
+                          <pic:cNvPr id="0" name="Beta Node Responses (gain=1).png"/>
+                          <pic:cNvPicPr/>
+                        </pic:nvPicPr>
+                        <pic:blipFill>
+                          <a:blip r:embed="rId6" cstate="print">
+                            <a:extLst>
+                              <a:ext uri="{28A0092B-C50C-407E-A947-70E740481C1C}">
+                                <a14:useLocalDpi xmlns:a14="http://schemas.microsoft.com/office/drawing/2010/main" val="0"/>
+                              </a:ext>
+                            </a:extLst>
+                          </a:blip>
+                          <a:stretch>
+                            <a:fillRect/>
+                          </a:stretch>
+                        </pic:blipFill>
+                        <pic:spPr>
+                          <a:xfrm>
+                            <a:off x="0" y="0"/>
+                            <a:ext cx="2971800" cy="1827530"/>
+                          </a:xfrm>
+                          <a:prstGeom prst="rect">
+                            <a:avLst/>
+                          </a:prstGeom>
+                        </pic:spPr>
+                      </pic:pic>
+                    </a:graphicData>
+                  </a:graphic>
+                </wp:inline>
+              </w:drawing>
+            </w:r>
+          </w:p>
+        </w:tc>
+        <w:tc>
+          <w:tcPr>
+            <w:tcW w:w="4788" w:type="dxa"/>
+          </w:tcPr>
+          <w:p>
+            <w:r>
+              <w:rPr>
+                <w:noProof/>
+              </w:rPr>
+              <w:drawing>
+                <wp:inline distT="0" distB="0" distL="0" distR="0">
+                  <wp:extent cx="2971800" cy="2367873"/>
+                  <wp:effectExtent l="0" t="0" r="0" b="0"/>
+                  <wp:docPr id="3" name="Picture 3"/>
+                  <wp:cNvGraphicFramePr>
+                    <a:graphicFrameLocks xmlns:a="http://schemas.openxmlformats.org/drawingml/2006/main" noChangeAspect="1"/>
+                  </wp:cNvGraphicFramePr>
+                  <a:graphic xmlns:a="http://schemas.openxmlformats.org/drawingml/2006/main">
+                    <a:graphicData uri="http://schemas.openxmlformats.org/drawingml/2006/picture">
+                      <pic:pic xmlns:pic="http://schemas.openxmlformats.org/drawingml/2006/picture">
+                        <pic:nvPicPr>
+                          <pic:cNvPr id="0" name="Output (Albebraic Training, gain=1).png"/>
+                          <pic:cNvPicPr/>
+                        </pic:nvPicPr>
+                        <pic:blipFill>
+                          <a:blip r:embed="rId7">
+                            <a:extLst>
+                              <a:ext uri="{28A0092B-C50C-407E-A947-70E740481C1C}">
+                                <a14:useLocalDpi xmlns:a14="http://schemas.microsoft.com/office/drawing/2010/main" val="0"/>
+                              </a:ext>
+                            </a:extLst>
+                          </a:blip>
+                          <a:stretch>
+                            <a:fillRect/>
+                          </a:stretch>
+                        </pic:blipFill>
+                        <pic:spPr>
+                          <a:xfrm>
+                            <a:off x="0" y="0"/>
+                            <a:ext cx="2971800" cy="2367873"/>
+                          </a:xfrm>
+                          <a:prstGeom prst="rect">
+                            <a:avLst/>
+                          </a:prstGeom>
+                        </pic:spPr>
+                      </pic:pic>
+                    </a:graphicData>
+                  </a:graphic>
+                </wp:inline>
+              </w:drawing>
+            </w:r>
+          </w:p>
+        </w:tc>
+      </w:tr>
+    </w:tbl>
+    <w:p>
+      <w:pPr>
+        <w:jc w:val="center"/>
+      </w:pPr>
+      <w:r>
+        <w:t>Figure 2</w:t>
+      </w:r>
+    </w:p>
+    <w:p>
+      <w:r>
+        <w:t xml:space="preserve">In order to smooth out the beta node responses, I multiplied all of the input weights to the beta layer by a gain term. A gain less than one </w:t>
+      </w:r>
+      <w:proofErr w:type="gramStart"/>
+      <w:r>
+        <w:t>softens</w:t>
+      </w:r>
+      <w:proofErr w:type="gramEnd"/>
+      <w:r>
+        <w:t xml:space="preserve"> the response of the nodes. I found that a gain of about .05 resulted minimal error for a network with 25 beta nodes. Figure 3 shows that with these smoother beta responses, the output is also smoother and the output error goes down to about .022 (again, using optimal gamma weights).</w:t>
+      </w:r>
+    </w:p>
+    <w:tbl>
+      <w:tblPr>
+        <w:tblStyle w:val="TableGrid"/>
+        <w:tblW w:w="0" w:type="auto"/>
+        <w:tblBorders>
+          <w:top w:val="none" w:sz="0" w:space="0" w:color="auto"/>
+          <w:left w:val="none" w:sz="0" w:space="0" w:color="auto"/>
+          <w:bottom w:val="none" w:sz="0" w:space="0" w:color="auto"/>
+          <w:right w:val="none" w:sz="0" w:space="0" w:color="auto"/>
+          <w:insideH w:val="none" w:sz="0" w:space="0" w:color="auto"/>
+          <w:insideV w:val="none" w:sz="0" w:space="0" w:color="auto"/>
+        </w:tblBorders>
+        <w:tblLook w:val="04A0" w:firstRow="1" w:lastRow="0" w:firstColumn="1" w:lastColumn="0" w:noHBand="0" w:noVBand="1"/>
+      </w:tblPr>
+      <w:tblGrid>
+        <w:gridCol w:w="4788"/>
+        <w:gridCol w:w="4788"/>
+      </w:tblGrid>
+      <w:tr>
+        <w:tc>
+          <w:tcPr>
+            <w:tcW w:w="4788" w:type="dxa"/>
+          </w:tcPr>
+          <w:p>
+            <w:r>
+              <w:rPr>
+                <w:noProof/>
+              </w:rPr>
+              <w:drawing>
+                <wp:inline distT="0" distB="0" distL="0" distR="0" wp14:anchorId="12969362" wp14:editId="35A0C61B">
+                  <wp:extent cx="2971800" cy="1813264"/>
+                  <wp:effectExtent l="0" t="0" r="0" b="0"/>
+                  <wp:docPr id="4" name="Picture 4"/>
+                  <wp:cNvGraphicFramePr>
+                    <a:graphicFrameLocks xmlns:a="http://schemas.openxmlformats.org/drawingml/2006/main" noChangeAspect="1"/>
+                  </wp:cNvGraphicFramePr>
+                  <a:graphic xmlns:a="http://schemas.openxmlformats.org/drawingml/2006/main">
+                    <a:graphicData uri="http://schemas.openxmlformats.org/drawingml/2006/picture">
+                      <pic:pic xmlns:pic="http://schemas.openxmlformats.org/drawingml/2006/picture">
+                        <pic:nvPicPr>
+                          <pic:cNvPr id="0" name="Beta Node Responses (gain=1).png"/>
+                          <pic:cNvPicPr/>
+                        </pic:nvPicPr>
+                        <pic:blipFill>
+                          <a:blip r:embed="rId8" cstate="print">
+                            <a:extLst>
+                              <a:ext uri="{28A0092B-C50C-407E-A947-70E740481C1C}">
+                                <a14:useLocalDpi xmlns:a14="http://schemas.microsoft.com/office/drawing/2010/main" val="0"/>
+                              </a:ext>
+                            </a:extLst>
+                          </a:blip>
+                          <a:stretch>
+                            <a:fillRect/>
+                          </a:stretch>
+                        </pic:blipFill>
+                        <pic:spPr>
+                          <a:xfrm>
+                            <a:off x="0" y="0"/>
+                            <a:ext cx="2971800" cy="1813264"/>
+                          </a:xfrm>
+                          <a:prstGeom prst="rect">
+                            <a:avLst/>
+                          </a:prstGeom>
+                        </pic:spPr>
+                      </pic:pic>
+                    </a:graphicData>
+                  </a:graphic>
+                </wp:inline>
+              </w:drawing>
+            </w:r>
+          </w:p>
+        </w:tc>
+        <w:tc>
+          <w:tcPr>
+            <w:tcW w:w="4788" w:type="dxa"/>
+          </w:tcPr>
+          <w:p>
+            <w:r>
+              <w:rPr>
+                <w:noProof/>
+              </w:rPr>
+              <w:drawing>
+                <wp:inline distT="0" distB="0" distL="0" distR="0" wp14:anchorId="79A1CE27" wp14:editId="4F6EB2CA">
+                  <wp:extent cx="2971800" cy="2345535"/>
+                  <wp:effectExtent l="0" t="0" r="0" b="0"/>
+                  <wp:docPr id="5" name="Picture 5"/>
+                  <wp:cNvGraphicFramePr>
+                    <a:graphicFrameLocks xmlns:a="http://schemas.openxmlformats.org/drawingml/2006/main" noChangeAspect="1"/>
+                  </wp:cNvGraphicFramePr>
+                  <a:graphic xmlns:a="http://schemas.openxmlformats.org/drawingml/2006/main">
+                    <a:graphicData uri="http://schemas.openxmlformats.org/drawingml/2006/picture">
+                      <pic:pic xmlns:pic="http://schemas.openxmlformats.org/drawingml/2006/picture">
+                        <pic:nvPicPr>
+                          <pic:cNvPr id="0" name="Output (Albebraic Training, gain=1).png"/>
+                          <pic:cNvPicPr/>
+                        </pic:nvPicPr>
+                        <pic:blipFill>
+                          <a:blip r:embed="rId9">
+                            <a:extLst>
+                              <a:ext uri="{28A0092B-C50C-407E-A947-70E740481C1C}">
+                                <a14:useLocalDpi xmlns:a14="http://schemas.microsoft.com/office/drawing/2010/main" val="0"/>
+                              </a:ext>
+                            </a:extLst>
+                          </a:blip>
+                          <a:stretch>
+                            <a:fillRect/>
+                          </a:stretch>
+                        </pic:blipFill>
+                        <pic:spPr>
+                          <a:xfrm>
+                            <a:off x="0" y="0"/>
+                            <a:ext cx="2971800" cy="2345535"/>
+                          </a:xfrm>
+                          <a:prstGeom prst="rect">
+                            <a:avLst/>
+                          </a:prstGeom>
+                        </pic:spPr>
+                      </pic:pic>
+                    </a:graphicData>
+                  </a:graphic>
+                </wp:inline>
+              </w:drawing>
+            </w:r>
+          </w:p>
+        </w:tc>
+      </w:tr>
+    </w:tbl>
+    <w:p>
+      <w:pPr>
+        <w:jc w:val="center"/>
+      </w:pPr>
+      <w:r>
+        <w:t>Figure 3</w:t>
+      </w:r>
+    </w:p>
+    <w:p>
+      <w:r>
+        <w:t xml:space="preserve">Of course, increasing the number of beta nodes also improves the quality of the fit, and reduces the need for the gain term in the beta weights. With 50 beta nodes, the best fit is achieved with a gain of .125, and the </w:t>
+      </w:r>
+      <w:proofErr w:type="spellStart"/>
+      <w:r>
+        <w:t>rms</w:t>
+      </w:r>
+      <w:proofErr w:type="spellEnd"/>
+      <w:r>
+        <w:t xml:space="preserve"> error drops to about .013. Figure 4 shows the responses of these beta nodes and the output response. Note the steep drop-off at the edges of the surface.</w:t>
+      </w:r>
+      <w:r>
+        <w:t xml:space="preserve"> </w:t>
+      </w:r>
+    </w:p>
+    <w:tbl>
+      <w:tblPr>
+        <w:tblStyle w:val="TableGrid"/>
+        <w:tblW w:w="0" w:type="auto"/>
+        <w:tblBorders>
+          <w:top w:val="none" w:sz="0" w:space="0" w:color="auto"/>
+          <w:left w:val="none" w:sz="0" w:space="0" w:color="auto"/>
+          <w:bottom w:val="none" w:sz="0" w:space="0" w:color="auto"/>
+          <w:right w:val="none" w:sz="0" w:space="0" w:color="auto"/>
+          <w:insideH w:val="none" w:sz="0" w:space="0" w:color="auto"/>
+          <w:insideV w:val="none" w:sz="0" w:space="0" w:color="auto"/>
+        </w:tblBorders>
+        <w:tblLook w:val="04A0" w:firstRow="1" w:lastRow="0" w:firstColumn="1" w:lastColumn="0" w:noHBand="0" w:noVBand="1"/>
+      </w:tblPr>
+      <w:tblGrid>
+        <w:gridCol w:w="4817"/>
+        <w:gridCol w:w="4759"/>
+      </w:tblGrid>
+      <w:tr>
+        <w:tc>
+          <w:tcPr>
+            <w:tcW w:w="4788" w:type="dxa"/>
+          </w:tcPr>
+          <w:p>
+            <w:r>
+              <w:rPr>
+                <w:noProof/>
+              </w:rPr>
+              <w:lastRenderedPageBreak/>
+              <w:drawing>
+                <wp:inline distT="0" distB="0" distL="0" distR="0" wp14:anchorId="1BAD0C0B" wp14:editId="58B3B120">
+                  <wp:extent cx="2971800" cy="1560361"/>
+                  <wp:effectExtent l="0" t="0" r="0" b="1905"/>
+                  <wp:docPr id="6" name="Picture 6"/>
+                  <wp:cNvGraphicFramePr>
+                    <a:graphicFrameLocks xmlns:a="http://schemas.openxmlformats.org/drawingml/2006/main" noChangeAspect="1"/>
+                  </wp:cNvGraphicFramePr>
+                  <a:graphic xmlns:a="http://schemas.openxmlformats.org/drawingml/2006/main">
+                    <a:graphicData uri="http://schemas.openxmlformats.org/drawingml/2006/picture">
+                      <pic:pic xmlns:pic="http://schemas.openxmlformats.org/drawingml/2006/picture">
+                        <pic:nvPicPr>
+                          <pic:cNvPr id="0" name="Beta Node Responses (gain=1).png"/>
+                          <pic:cNvPicPr/>
+                        </pic:nvPicPr>
+                        <pic:blipFill>
+                          <a:blip r:embed="rId10" cstate="print">
+                            <a:extLst>
+                              <a:ext uri="{28A0092B-C50C-407E-A947-70E740481C1C}">
+                                <a14:useLocalDpi xmlns:a14="http://schemas.microsoft.com/office/drawing/2010/main" val="0"/>
+                              </a:ext>
+                            </a:extLst>
+                          </a:blip>
+                          <a:stretch>
+                            <a:fillRect/>
+                          </a:stretch>
+                        </pic:blipFill>
+                        <pic:spPr>
+                          <a:xfrm>
+                            <a:off x="0" y="0"/>
+                            <a:ext cx="2971800" cy="1560361"/>
+                          </a:xfrm>
+                          <a:prstGeom prst="rect">
+                            <a:avLst/>
+                          </a:prstGeom>
+                        </pic:spPr>
+                      </pic:pic>
+                    </a:graphicData>
+                  </a:graphic>
+                </wp:inline>
+              </w:drawing>
+            </w:r>
+          </w:p>
+        </w:tc>
+        <w:tc>
+          <w:tcPr>
+            <w:tcW w:w="4788" w:type="dxa"/>
+          </w:tcPr>
+          <w:p>
+            <w:r>
+              <w:rPr>
+                <w:noProof/>
+              </w:rPr>
+              <w:drawing>
+                <wp:inline distT="0" distB="0" distL="0" distR="0" wp14:anchorId="009EFC22" wp14:editId="6E3B6037">
+                  <wp:extent cx="2934836" cy="2345535"/>
+                  <wp:effectExtent l="0" t="0" r="0" b="0"/>
+                  <wp:docPr id="7" name="Picture 7"/>
+                  <wp:cNvGraphicFramePr>
+                    <a:graphicFrameLocks xmlns:a="http://schemas.openxmlformats.org/drawingml/2006/main" noChangeAspect="1"/>
+                  </wp:cNvGraphicFramePr>
+                  <a:graphic xmlns:a="http://schemas.openxmlformats.org/drawingml/2006/main">
+                    <a:graphicData uri="http://schemas.openxmlformats.org/drawingml/2006/picture">
+                      <pic:pic xmlns:pic="http://schemas.openxmlformats.org/drawingml/2006/picture">
+                        <pic:nvPicPr>
+                          <pic:cNvPr id="0" name="Output (Albebraic Training, gain=1).png"/>
+                          <pic:cNvPicPr/>
+                        </pic:nvPicPr>
+                        <pic:blipFill>
+                          <a:blip r:embed="rId11">
+                            <a:extLst>
+                              <a:ext uri="{28A0092B-C50C-407E-A947-70E740481C1C}">
+                                <a14:useLocalDpi xmlns:a14="http://schemas.microsoft.com/office/drawing/2010/main" val="0"/>
+                              </a:ext>
+                            </a:extLst>
+                          </a:blip>
+                          <a:stretch>
+                            <a:fillRect/>
+                          </a:stretch>
+                        </pic:blipFill>
+                        <pic:spPr>
+                          <a:xfrm>
+                            <a:off x="0" y="0"/>
+                            <a:ext cx="2934836" cy="2345535"/>
+                          </a:xfrm>
+                          <a:prstGeom prst="rect">
+                            <a:avLst/>
+                          </a:prstGeom>
+                        </pic:spPr>
+                      </pic:pic>
+                    </a:graphicData>
+                  </a:graphic>
+                </wp:inline>
+              </w:drawing>
+            </w:r>
+          </w:p>
+        </w:tc>
+      </w:tr>
+    </w:tbl>
+    <w:p>
+      <w:pPr>
+        <w:jc w:val="center"/>
+      </w:pPr>
+      <w:r>
+        <w:t>Figure 4</w:t>
+      </w:r>
     </w:p>
     <w:p>
       <w:pPr>
@@ -430,7 +1075,10 @@
         <w:t>Gamma Node Bias Selection by Random Perturbations</w:t>
       </w:r>
     </w:p>
-    <w:p/>
+    <w:p>
+      <w:bookmarkStart w:id="0" w:name="_GoBack"/>
+      <w:bookmarkEnd w:id="0"/>
+    </w:p>
     <w:p>
       <w:pPr>
         <w:pStyle w:val="Heading2"/>

</xml_diff>

<commit_message>
Gamma layer section mostly written.
</commit_message>
<xml_diff>
--- a/Assignment 5/Assignment 5 Report.docx
+++ b/Assignment 5/Assignment 5 Report.docx
@@ -54,15 +54,7 @@
     </w:p>
     <w:p>
       <w:r>
-        <w:t xml:space="preserve">Professor Newman’s notes on radial basis function networks describe a method for biasing the alpha nodes of a network of this type. However, his notes make the assumption that the inputs to the system are distributed across the range -1 to 1. Since these inputs do not have that distribution, I rescaled them using Equation 1 below. This rescaling could be incorporated into the weights of the alpha nodes, but for simplicity’s sake, I just rescale the inputs at the beginning of my </w:t>
-      </w:r>
-      <w:proofErr w:type="spellStart"/>
-      <w:r>
-        <w:t>Matlab</w:t>
-      </w:r>
-      <w:proofErr w:type="spellEnd"/>
-      <w:r>
-        <w:t xml:space="preserve"> script.</w:t>
+        <w:t>Professor Newman’s notes on radial basis function networks describe a method for biasing the alpha nodes of a network of this type. However, his notes make the assumption that the inputs to the system are distributed across the range -1 to 1. Since these inputs do not have that distribution, I rescaled them using Equation 1 below. This rescaling could be incorporated into the weights of the alpha nodes, but for simplicity’s sake, I just rescale the inputs at the beginning of my Matlab script.</w:t>
       </w:r>
     </w:p>
     <w:tbl>
@@ -260,25 +252,7 @@
     </w:tbl>
     <w:p>
       <w:r>
-        <w:t xml:space="preserve">Once the inputs are rescaled, the alpha node biases are generated as described in </w:t>
-      </w:r>
-      <w:proofErr w:type="spellStart"/>
-      <w:r>
-        <w:t>Poressor</w:t>
-      </w:r>
-      <w:proofErr w:type="spellEnd"/>
-      <w:r>
-        <w:t xml:space="preserve"> </w:t>
-      </w:r>
-      <w:proofErr w:type="spellStart"/>
-      <w:proofErr w:type="gramStart"/>
-      <w:r>
-        <w:t>newman’s</w:t>
-      </w:r>
-      <w:proofErr w:type="spellEnd"/>
-      <w:proofErr w:type="gramEnd"/>
-      <w:r>
-        <w:t xml:space="preserve"> notes. The weights from the inputs are chosen as to be random numbers evenly distributed from -1 to 1. Each bias weight is then chosen to be a random number evenly distributed</w:t>
+        <w:t>Once the inputs are rescaled, the alpha node biases are generated as described in Poressor newman’s notes. The weights from the inputs are chosen as to be random numbers evenly distributed from -1 to 1. Each bias weight is then chosen to be a random number evenly distributed</w:t>
       </w:r>
       <w:r>
         <w:t xml:space="preserve"> between</w:t>
@@ -362,49 +336,7 @@
         <w:rPr>
           <w:rFonts w:eastAsiaTheme="minorEastAsia"/>
         </w:rPr>
-        <w:t xml:space="preserve"> where </w:t>
-      </w:r>
-      <w:proofErr w:type="spellStart"/>
-      <w:r>
-        <w:rPr>
-          <w:rFonts w:eastAsiaTheme="minorEastAsia"/>
-        </w:rPr>
-        <w:t>i</w:t>
-      </w:r>
-      <w:proofErr w:type="spellEnd"/>
-      <w:r>
-        <w:rPr>
-          <w:rFonts w:eastAsiaTheme="minorEastAsia"/>
-        </w:rPr>
-        <w:t xml:space="preserve"> </w:t>
-      </w:r>
-      <w:proofErr w:type="gramStart"/>
-      <w:r>
-        <w:rPr>
-          <w:rFonts w:eastAsiaTheme="minorEastAsia"/>
-        </w:rPr>
-        <w:t>is</w:t>
-      </w:r>
-      <w:proofErr w:type="gramEnd"/>
-      <w:r>
-        <w:rPr>
-          <w:rFonts w:eastAsiaTheme="minorEastAsia"/>
-        </w:rPr>
-        <w:t xml:space="preserve"> an index corresponding to an input (in this case </w:t>
-      </w:r>
-      <w:proofErr w:type="spellStart"/>
-      <w:r>
-        <w:rPr>
-          <w:rFonts w:eastAsiaTheme="minorEastAsia"/>
-        </w:rPr>
-        <w:t>i</w:t>
-      </w:r>
-      <w:proofErr w:type="spellEnd"/>
-      <w:r>
-        <w:rPr>
-          <w:rFonts w:eastAsiaTheme="minorEastAsia"/>
-        </w:rPr>
-        <w:t xml:space="preserve"> counts from 1 to 2) and w is the weight from that input into the alpha node. Figure 1 shows surface plot outputs of several alpha nodes, with scaled inputs superimposed in blue. </w:t>
+        <w:t xml:space="preserve"> where i is an index corresponding to an input (in this case i counts from 1 to 2) and w is the weight from that input into the alpha node. Figure 1 shows surface plot outputs of several alpha nodes, with scaled inputs superimposed in blue. </w:t>
       </w:r>
       <w:r>
         <w:rPr>
@@ -534,20 +466,11 @@
     </w:p>
     <w:p>
       <w:r>
-        <w:t xml:space="preserve">Since the beta nodes have a logistic (logarithmic sigmoid) activation function, they must be biased to that the input crosses zero at some reasonable radius from the center of the beta node. This bias is dependent on the number of alpha nodes. For alpha nodes with a </w:t>
-      </w:r>
-      <w:proofErr w:type="spellStart"/>
-      <w:r>
-        <w:t>signum</w:t>
-      </w:r>
-      <w:proofErr w:type="spellEnd"/>
-      <w:r>
-        <w:t xml:space="preserve"> activation function, the beta node bias should be </w:t>
+        <w:t xml:space="preserve">Since the beta nodes have a logistic (logarithmic sigmoid) activation function, they must be biased to that the input crosses zero at some reasonable radius from the center of the beta node. This bias is dependent on the number of alpha nodes. For alpha nodes with a signum activation function, the beta node bias should be </w:t>
       </w:r>
       <w:r>
         <w:t>-</w:t>
       </w:r>
-      <w:proofErr w:type="spellStart"/>
       <w:r>
         <w:t>n</w:t>
       </w:r>
@@ -557,7 +480,6 @@
         </w:rPr>
         <w:t>alpha</w:t>
       </w:r>
-      <w:proofErr w:type="spellEnd"/>
       <w:r>
         <w:t xml:space="preserve"> + </w:t>
       </w:r>
@@ -586,11 +508,7 @@
         <w:t>ε</w:t>
       </w:r>
       <w:r>
-        <w:t xml:space="preserve"> must be larger, and seems to be proportional to </w:t>
-      </w:r>
-      <w:proofErr w:type="spellStart"/>
-      <w:r>
-        <w:t>n</w:t>
+        <w:t xml:space="preserve"> must be larger, and seems to be proportional to n</w:t>
       </w:r>
       <w:r>
         <w:rPr>
@@ -598,17 +516,8 @@
         </w:rPr>
         <w:t>alpha</w:t>
       </w:r>
-      <w:proofErr w:type="spellEnd"/>
-      <w:r>
-        <w:t xml:space="preserve">. For 100 alpha nodes, 10 </w:t>
-      </w:r>
-      <w:proofErr w:type="gramStart"/>
-      <w:r>
-        <w:t>seems</w:t>
-      </w:r>
-      <w:proofErr w:type="gramEnd"/>
-      <w:r>
-        <w:t xml:space="preserve"> to be an appropriate number for </w:t>
+      <w:r>
+        <w:t xml:space="preserve">. For 100 alpha nodes, 10 seems to be an appropriate number for </w:t>
       </w:r>
       <w:r>
         <w:rPr>
@@ -769,15 +678,7 @@
     </w:p>
     <w:p>
       <w:r>
-        <w:t xml:space="preserve">In order to smooth out the beta node responses, I multiplied all of the input weights to the beta layer by a gain term. A gain less than one </w:t>
-      </w:r>
-      <w:proofErr w:type="gramStart"/>
-      <w:r>
-        <w:t>softens</w:t>
-      </w:r>
-      <w:proofErr w:type="gramEnd"/>
-      <w:r>
-        <w:t xml:space="preserve"> the response of the nodes. I found that a gain of about .05 resulted minimal error for a network with 25 beta nodes. Figure 3 shows that with these smoother beta responses, the output is also smoother and the output error goes down to about .022 (again, using optimal gamma weights).</w:t>
+        <w:t>In order to smooth out the beta node responses, I multiplied all of the input weights to the beta layer by a gain term. A gain less than one softens the response of the nodes. I found that a gain of about .05 resulted minimal error for a network with 25 beta nodes. Figure 3 shows that with these smoother beta responses, the output is also smoother and the output error goes down to about .022 (again, using optimal gamma weights).</w:t>
       </w:r>
     </w:p>
     <w:tbl>
@@ -917,15 +818,7 @@
     </w:p>
     <w:p>
       <w:r>
-        <w:t xml:space="preserve">Of course, increasing the number of beta nodes also improves the quality of the fit, and reduces the need for the gain term in the beta weights. With 50 beta nodes, the best fit is achieved with a gain of .125, and the </w:t>
-      </w:r>
-      <w:proofErr w:type="spellStart"/>
-      <w:r>
-        <w:t>rms</w:t>
-      </w:r>
-      <w:proofErr w:type="spellEnd"/>
-      <w:r>
-        <w:t xml:space="preserve"> error drops to about .013. Figure 4 shows the responses of these beta nodes and the output response. Note the steep drop-off at the edges of the surface.</w:t>
+        <w:t>Of course, increasing the number of beta nodes also improves the quality of the fit, and reduces the need for the gain term in the beta weights. With 50 beta nodes, the best fit is achieved with a gain of .125, and the rms error drops to about .013. Figure 4 shows the responses of these beta nodes and the output response. Note the steep drop-off at the edges of the surface.</w:t>
       </w:r>
       <w:r>
         <w:t xml:space="preserve"> </w:t>
@@ -1073,6 +966,221 @@
       </w:pPr>
       <w:r>
         <w:t>Gamma Node Bias Selection by Random Perturbations</w:t>
+      </w:r>
+    </w:p>
+    <w:p>
+      <w:pPr>
+        <w:rPr>
+          <w:rFonts w:cstheme="minorHAnsi"/>
+        </w:rPr>
+      </w:pPr>
+      <w:r>
+        <w:t>As discussed above, the pseudoinverse method of tuning the gamma layer</w:t>
+      </w:r>
+      <w:r>
+        <w:t xml:space="preserve"> is not biologically plausible. An alternative (and biologically plausible) method of tuning is to initialize the gamma layer weights to s</w:t>
+      </w:r>
+      <w:r>
+        <w:t>ome number (in this assignment</w:t>
+      </w:r>
+      <w:r>
+        <w:t xml:space="preserve"> 0) a</w:t>
+      </w:r>
+      <w:r>
+        <w:t>nd</w:t>
+      </w:r>
+      <w:r>
+        <w:t xml:space="preserve"> then perform batch training. On each iteration, the weight vector </w:t>
+      </w:r>
+      <w:r>
+        <w:t>W</w:t>
+      </w:r>
+      <w:r>
+        <w:rPr>
+          <w:vertAlign w:val="subscript"/>
+        </w:rPr>
+        <w:t>gb</w:t>
+      </w:r>
+      <w:r>
+        <w:t xml:space="preserve"> is perturbed by adding to it a vector of random numbers, </w:t>
+      </w:r>
+      <w:r>
+        <w:rPr>
+          <w:rFonts w:cstheme="minorHAnsi"/>
+        </w:rPr>
+        <w:t>Δ</w:t>
+      </w:r>
+      <w:r>
+        <w:t>W</w:t>
+      </w:r>
+      <w:r>
+        <w:rPr>
+          <w:vertAlign w:val="subscript"/>
+        </w:rPr>
+        <w:t>gb</w:t>
+      </w:r>
+      <w:r>
+        <w:t xml:space="preserve">. This </w:t>
+      </w:r>
+      <w:r>
+        <w:rPr>
+          <w:rFonts w:cstheme="minorHAnsi"/>
+        </w:rPr>
+        <w:t>Δ</w:t>
+      </w:r>
+      <w:r>
+        <w:t>W</w:t>
+      </w:r>
+      <w:r>
+        <w:rPr>
+          <w:vertAlign w:val="subscript"/>
+        </w:rPr>
+        <w:t>gb</w:t>
+      </w:r>
+      <w:r>
+        <w:t xml:space="preserve"> vector is generated using a uniform random distribution bounded by a constant </w:t>
+      </w:r>
+      <w:r>
+        <w:rPr>
+          <w:rFonts w:cstheme="minorHAnsi"/>
+        </w:rPr>
+        <w:t>±</w:t>
+      </w:r>
+      <w:r>
+        <w:t xml:space="preserve"> </w:t>
+      </w:r>
+      <w:r>
+        <w:rPr>
+          <w:rFonts w:cstheme="minorHAnsi"/>
+        </w:rPr>
+        <w:t>Δ</w:t>
+      </w:r>
+      <w:r>
+        <w:rPr>
+          <w:rFonts w:cstheme="minorHAnsi"/>
+          <w:vertAlign w:val="subscript"/>
+        </w:rPr>
+        <w:t>max</w:t>
+      </w:r>
+      <w:r>
+        <w:rPr>
+          <w:rFonts w:cstheme="minorHAnsi"/>
+        </w:rPr>
+        <w:t>. The perturbed weights are used to simulate the entire set of inputs. If the rms error of the output decreases since the last iteration, the perturbed weights become the new weights. If the rms error increases, the perturbation is rejected. As the number of iterations approaches infinity, the rms error converges on the error of the optimal (pseudo inverse) solution, and all perturbations are rejected.</w:t>
+      </w:r>
+    </w:p>
+    <w:p>
+      <w:pPr>
+        <w:rPr>
+          <w:rFonts w:cstheme="minorHAnsi"/>
+        </w:rPr>
+      </w:pPr>
+      <w:r>
+        <w:rPr>
+          <w:rFonts w:cstheme="minorHAnsi"/>
+        </w:rPr>
+        <w:t xml:space="preserve">The parameter to be tuned in this training method is the bound of the random distribution </w:t>
+      </w:r>
+      <w:r>
+        <w:rPr>
+          <w:rFonts w:cstheme="minorHAnsi"/>
+        </w:rPr>
+        <w:t>Δ</w:t>
+      </w:r>
+      <w:r>
+        <w:rPr>
+          <w:rFonts w:cstheme="minorHAnsi"/>
+          <w:vertAlign w:val="subscript"/>
+        </w:rPr>
+        <w:t>max</w:t>
+      </w:r>
+      <w:r>
+        <w:rPr>
+          <w:rFonts w:cstheme="minorHAnsi"/>
+        </w:rPr>
+        <w:t xml:space="preserve">. Choosing a small </w:t>
+      </w:r>
+      <w:r>
+        <w:rPr>
+          <w:rFonts w:cstheme="minorHAnsi"/>
+        </w:rPr>
+        <w:t>Δ</w:t>
+      </w:r>
+      <w:r>
+        <w:rPr>
+          <w:rFonts w:cstheme="minorHAnsi"/>
+          <w:vertAlign w:val="subscript"/>
+        </w:rPr>
+        <w:t>max</w:t>
+      </w:r>
+      <w:r>
+        <w:rPr>
+          <w:rFonts w:cstheme="minorHAnsi"/>
+        </w:rPr>
+        <w:t xml:space="preserve"> causes the network to approach the optimal solution slowly, but a larger </w:t>
+      </w:r>
+      <w:r>
+        <w:rPr>
+          <w:rFonts w:cstheme="minorHAnsi"/>
+        </w:rPr>
+        <w:t>Δ</w:t>
+      </w:r>
+      <w:r>
+        <w:rPr>
+          <w:rFonts w:cstheme="minorHAnsi"/>
+          <w:vertAlign w:val="subscript"/>
+        </w:rPr>
+        <w:t>max</w:t>
+      </w:r>
+      <w:r>
+        <w:rPr>
+          <w:rFonts w:cstheme="minorHAnsi"/>
+        </w:rPr>
+        <w:t xml:space="preserve"> will causes more of the perturbations to be rejected, ultimately resulting in slower training. The ideal </w:t>
+      </w:r>
+      <w:r>
+        <w:rPr>
+          <w:rFonts w:cstheme="minorHAnsi"/>
+        </w:rPr>
+        <w:t>Δ</w:t>
+      </w:r>
+      <w:r>
+        <w:rPr>
+          <w:rFonts w:cstheme="minorHAnsi"/>
+          <w:vertAlign w:val="subscript"/>
+        </w:rPr>
+        <w:t>max</w:t>
+      </w:r>
+      <w:r>
+        <w:rPr>
+          <w:rFonts w:cstheme="minorHAnsi"/>
+        </w:rPr>
+        <w:t xml:space="preserve"> is </w:t>
+      </w:r>
+      <w:r>
+        <w:rPr>
+          <w:rFonts w:cstheme="minorHAnsi"/>
+        </w:rPr>
+        <w:t xml:space="preserve">determined by the scale of the output relative to the outputs of the beta layer. In order to test different values of </w:t>
+      </w:r>
+      <w:r>
+        <w:rPr>
+          <w:rFonts w:cstheme="minorHAnsi"/>
+        </w:rPr>
+        <w:t>Δ</w:t>
+      </w:r>
+      <w:r>
+        <w:rPr>
+          <w:rFonts w:cstheme="minorHAnsi"/>
+          <w:vertAlign w:val="subscript"/>
+        </w:rPr>
+        <w:t>max</w:t>
+      </w:r>
+      <w:r>
+        <w:rPr>
+          <w:rFonts w:cstheme="minorHAnsi"/>
+        </w:rPr>
+        <w:t>, the script iterates until one of two conditions is met. The first stop condition is that the error is within .01 of the optimal error. This stop condition signifies convergence on a valid solution. The second stop condition is that a perturbation has not been accepted in at least 100 iterations. This stop condition signifies a failure.</w:t>
       </w:r>
     </w:p>
     <w:p>

</xml_diff>